<commit_message>
added 2 basic features and a knn classifier with kfolds
</commit_message>
<xml_diff>
--- a/final written report .docx
+++ b/final written report .docx
@@ -49,19 +49,7 @@
         <w:rPr>
           <w:noProof/>
         </w:rPr>
-        <w:t xml:space="preserve">This program requires the user to provide two command line args. The first is file location that holds all images of interest. The second argument is instruction file. This code will create a new results folder in the current directory that </w:t>
-      </w:r>
-      <w:r>
-        <w:rPr>
-          <w:noProof/>
-        </w:rPr>
-        <w:t>w</w:t>
-      </w:r>
-      <w:r>
-        <w:rPr>
-          <w:noProof/>
-        </w:rPr>
-        <w:t xml:space="preserve">ill have a folder per image that will house all operation outputs.  See the “Results” section for example output. </w:t>
+        <w:t xml:space="preserve">This program requires the user to provide two command line args. The first is file location that holds all images of interest. The second argument is instruction file. This code will create a new results folder in the current directory that will have a folder per image that will house all operation outputs.  See the “Results” section for example output. </w:t>
       </w:r>
     </w:p>
     <w:p>
@@ -124,31 +112,7 @@
           <w:noProof/>
         </w:rPr>
         <w:tab/>
-        <w:t xml:space="preserve">This is the second command line argument for the program. It should be a txt file. It is used to build the operation arraylist (discussed under Implentation/General). Accepted Strings that will cause </w:t>
-      </w:r>
-      <w:r>
-        <w:rPr>
-          <w:noProof/>
-        </w:rPr>
-        <w:t xml:space="preserve">the </w:t>
-      </w:r>
-      <w:r>
-        <w:rPr>
-          <w:noProof/>
-        </w:rPr>
-        <w:t>action</w:t>
-      </w:r>
-      <w:r>
-        <w:rPr>
-          <w:noProof/>
-        </w:rPr>
-        <w:t>s of interest</w:t>
-      </w:r>
-      <w:r>
-        <w:rPr>
-          <w:noProof/>
-        </w:rPr>
-        <w:t xml:space="preserve"> are (ignoring case): </w:t>
+        <w:t xml:space="preserve">This is the second command line argument for the program. It should be a txt file. It is used to build the operation arraylist (discussed under Implentation/General). Accepted Strings that will cause the actions of interest are (ignoring case): </w:t>
       </w:r>
       <w:proofErr w:type="spellStart"/>
       <w:r>
@@ -233,35 +197,32 @@
         <w:t>, Erosion, and Dilation</w:t>
       </w:r>
       <w:r>
+        <w:t xml:space="preserve">. These can be found in the all_Instructions.txt file with their respective parameters. Note that </w:t>
+      </w:r>
+      <w:proofErr w:type="spellStart"/>
+      <w:r>
+        <w:t>SingleColor</w:t>
+      </w:r>
+      <w:proofErr w:type="spellEnd"/>
+      <w:r>
+        <w:t xml:space="preserve"> is not a required operation, but without it, all other operations default to a “gray” color operation use.  Note that each of the params must be separated by spaces, and array params are denoted by having each element be separated by a space and the characters: [ </w:t>
+      </w:r>
+      <w:proofErr w:type="gramStart"/>
+      <w:r>
+        <w:t>and ]</w:t>
+      </w:r>
+      <w:proofErr w:type="gramEnd"/>
+      <w:r>
         <w:t>.</w:t>
       </w:r>
-      <w:r>
-        <w:t xml:space="preserve"> These can be found in the all_Instructions.txt file with their respective parameters. Note that </w:t>
-      </w:r>
+    </w:p>
+    <w:p>
       <w:proofErr w:type="spellStart"/>
       <w:r>
         <w:t>SingleColor</w:t>
       </w:r>
       <w:proofErr w:type="spellEnd"/>
       <w:r>
-        <w:t xml:space="preserve"> is not a required operation, but without it, all other operations default to a “gray” color operation use.  Note that each of the params must be separated by spaces, and array params are denoted by having each element be separated by a space and the characters: [ </w:t>
-      </w:r>
-      <w:proofErr w:type="gramStart"/>
-      <w:r>
-        <w:t>and ]</w:t>
-      </w:r>
-      <w:proofErr w:type="gramEnd"/>
-      <w:r>
-        <w:t>.</w:t>
-      </w:r>
-    </w:p>
-    <w:p>
-      <w:proofErr w:type="spellStart"/>
-      <w:r>
-        <w:t>SingleColor</w:t>
-      </w:r>
-      <w:proofErr w:type="spellEnd"/>
-      <w:r>
         <w:t xml:space="preserve"> </w:t>
       </w:r>
       <w:r>
@@ -319,7 +280,19 @@
         <w:t xml:space="preserve"> </w:t>
       </w:r>
       <w:r>
-        <w:t>takes in 4 param in the file; filter width, filter height, the weights (in the afore mentioned array form), and the scalar multiplier. Ex:</w:t>
+        <w:t>takes in 4 param in the file; filter width, filter height,</w:t>
+      </w:r>
+      <w:r>
+        <w:t xml:space="preserve"> and</w:t>
+      </w:r>
+      <w:r>
+        <w:t xml:space="preserve"> the weights (in the afore mentioned array form</w:t>
+      </w:r>
+      <w:r>
+        <w:t>)</w:t>
+      </w:r>
+      <w:r>
+        <w:t>. Ex:</w:t>
       </w:r>
       <w:r>
         <w:t xml:space="preserve"> 0.05 0 03 3 [</w:t>
@@ -334,7 +307,7 @@
         <w:t xml:space="preserve"> </w:t>
       </w:r>
       <w:r>
-        <w:t>] 1</w:t>
+        <w:t>]</w:t>
       </w:r>
       <w:r>
         <w:br/>
@@ -348,10 +321,16 @@
         <w:t xml:space="preserve"> </w:t>
       </w:r>
       <w:r>
-        <w:t xml:space="preserve">takes in 4 param in the file; filter width, filter height, the weights (in the afore mentioned array form)(can also be null), and the scalar multiplier. EX: </w:t>
-      </w:r>
-      <w:r>
-        <w:t>3 3 null 1</w:t>
+        <w:t>takes in 4 param in the file; filter width, filter height, the weights (in the afore mentioned array form)(can also be null</w:t>
+      </w:r>
+      <w:r>
+        <w:t xml:space="preserve">) </w:t>
+      </w:r>
+      <w:r>
+        <w:t xml:space="preserve">EX: </w:t>
+      </w:r>
+      <w:r>
+        <w:t xml:space="preserve">3 3 null </w:t>
       </w:r>
       <w:r>
         <w:br/>
@@ -393,10 +372,7 @@
       </w:r>
       <w:proofErr w:type="spellEnd"/>
       <w:r>
-        <w:t xml:space="preserve"> </w:t>
-      </w:r>
-      <w:r>
-        <w:t>takes no params.</w:t>
+        <w:t xml:space="preserve"> takes no params.</w:t>
       </w:r>
       <w:r>
         <w:br/>
@@ -407,10 +383,7 @@
       </w:r>
       <w:proofErr w:type="spellEnd"/>
       <w:r>
-        <w:t xml:space="preserve"> </w:t>
-      </w:r>
-      <w:r>
-        <w:t>takes no params.</w:t>
+        <w:t xml:space="preserve"> takes no params.</w:t>
       </w:r>
       <w:r>
         <w:br/>
@@ -507,9 +480,6 @@
       </w:r>
       <w:proofErr w:type="gramEnd"/>
       <w:r>
-        <w:t xml:space="preserve"> 1</w:t>
-      </w:r>
-      <w:r>
         <w:br/>
       </w:r>
       <w:proofErr w:type="spellStart"/>
@@ -1189,7 +1159,13 @@
       </w:r>
       <w:proofErr w:type="spellEnd"/>
       <w:r>
-        <w:t>, weights, and scalar. After validating each param, this code provides this lambda: for the given pixel, check which type of filter is being applied. If it is “linear”, take the user’s filter mask size and compute the average of each pixel in that filter (where each pixel is first multiplied by the corresponding weight value). The center pixel of this filter is set to that average value. Note that each channel of the pixel is computed independently. The output of this method is saved as linear.jpg.</w:t>
+        <w:t>,</w:t>
+      </w:r>
+      <w:r>
+        <w:t xml:space="preserve"> and</w:t>
+      </w:r>
+      <w:r>
+        <w:t xml:space="preserve"> weights. After validating each param, this code provides this lambda: for the given pixel, check which type of filter is being applied. If it is “linear”, take the user’s filter mask size and compute the average of each pixel in that filter (where each pixel is first multiplied by the corresponding weight value). The center pixel of this filter is set to that average value. Note that each channel of the pixel is computed independently. The output of this method is saved as linear.jpg.</w:t>
       </w:r>
     </w:p>
     <w:p>
@@ -1239,7 +1215,13 @@
       </w:r>
       <w:proofErr w:type="spellEnd"/>
       <w:r>
-        <w:t>, weights, and scalar. After validating each param, this code provides this lambda: for the given pixel, check which type of filter is being applied. If it is “median”, take the user’s filter mask size and adds each pixel to a list by the corresponding weight amount of times. The median of this list is then computed. That becomes the value of the filter’s center pixel. The output of this method is saved as median.jpg.</w:t>
+        <w:t xml:space="preserve">, </w:t>
+      </w:r>
+      <w:r>
+        <w:t xml:space="preserve">and </w:t>
+      </w:r>
+      <w:r>
+        <w:t>weights. After validating each param, this code provides this lambda: for the given pixel, check which type of filter is being applied. If it is “median”, take the user’s filter mask size and adds each pixel to a list by the corresponding weight amount of times. The median of this list is then computed. That becomes the value of the filter’s center pixel. The output of this method is saved as median.jpg.</w:t>
       </w:r>
     </w:p>
     <w:p>
@@ -1351,115 +1333,304 @@
         <w:ind w:left="720" w:firstLine="720"/>
       </w:pPr>
       <w:r>
+        <w:t xml:space="preserve">This section is found under EdgeDetection.java. It has no parameters. This operation begins by performing the </w:t>
+      </w:r>
+      <w:proofErr w:type="spellStart"/>
+      <w:r>
+        <w:t>LaPlace</w:t>
+      </w:r>
+      <w:proofErr w:type="spellEnd"/>
+      <w:r>
+        <w:t xml:space="preserve"> filter on the given image. This sharpened image then has the compass edge detection performed on it. “Edge filters” in four directions (performed through the filter operations and different weight parameters). The </w:t>
+      </w:r>
+      <w:proofErr w:type="spellStart"/>
+      <w:r>
+        <w:t>EdgeMap</w:t>
+      </w:r>
+      <w:proofErr w:type="spellEnd"/>
+      <w:r>
+        <w:t xml:space="preserve"> image gets a white pixel if any of the four calculated edge strengths (or their negative counter parts, which accounts for the other four directions) is greater than</w:t>
+      </w:r>
+      <w:r>
+        <w:t xml:space="preserve"> 1</w:t>
+      </w:r>
+      <w:r>
+        <w:t xml:space="preserve">. This code returns the an </w:t>
+      </w:r>
+      <w:proofErr w:type="spellStart"/>
+      <w:r>
+        <w:t>E</w:t>
+      </w:r>
+      <w:r>
+        <w:t>dge</w:t>
+      </w:r>
+      <w:r>
+        <w:t>M</w:t>
+      </w:r>
+      <w:r>
+        <w:t>ap</w:t>
+      </w:r>
+      <w:proofErr w:type="spellEnd"/>
+      <w:r>
+        <w:t xml:space="preserve"> for the provided image. This image can be found at edgeDetection.jpg.</w:t>
+      </w:r>
+    </w:p>
+    <w:p>
+      <w:pPr>
+        <w:ind w:left="720"/>
+      </w:pPr>
+      <w:r>
+        <w:br/>
+      </w:r>
+      <w:proofErr w:type="spellStart"/>
+      <w:r>
+        <w:t>HistogramThresholdingSegmentation</w:t>
+      </w:r>
+      <w:proofErr w:type="spellEnd"/>
+    </w:p>
+    <w:p>
+      <w:pPr>
+        <w:ind w:left="720" w:firstLine="720"/>
+      </w:pPr>
+      <w:r>
         <w:t xml:space="preserve">This section is found under </w:t>
       </w:r>
       <w:r>
-        <w:t>EdgeDetection</w:t>
+        <w:t>ThresholdSegmentation</w:t>
       </w:r>
       <w:r>
         <w:t xml:space="preserve">.java. It </w:t>
       </w:r>
       <w:r>
-        <w:t>has no</w:t>
-      </w:r>
-      <w:r>
-        <w:t xml:space="preserve"> parameter</w:t>
-      </w:r>
-      <w:r>
-        <w:t xml:space="preserve">s. This operation begins by performing the </w:t>
-      </w:r>
-      <w:proofErr w:type="spellStart"/>
-      <w:r>
-        <w:t>LaPlace</w:t>
-      </w:r>
-      <w:proofErr w:type="spellEnd"/>
-      <w:r>
-        <w:t xml:space="preserve"> filter on the given image. This sharpened image then has the compass edge detection performed on it. “Edge filters” in four directions (performed through the filter operations and different weight parameters). The </w:t>
-      </w:r>
-      <w:proofErr w:type="spellStart"/>
-      <w:r>
-        <w:t>EdgeMap</w:t>
-      </w:r>
-      <w:proofErr w:type="spellEnd"/>
-      <w:r>
-        <w:t xml:space="preserve"> image gets a white pixel if any of the four calculated edge strengths (or their negative counter parts, which accounts for the other four directions) is greater than</w:t>
-      </w:r>
-      <w:r>
-        <w:t xml:space="preserve"> 1</w:t>
-      </w:r>
+        <w:t>accepts a histogram as an input</w:t>
+      </w:r>
+      <w:r>
+        <w:t xml:space="preserve">. This operation begins by </w:t>
+      </w:r>
+      <w:r>
+        <w:t>calculating the optimal pixel threshold. This is done by calculating the variance associated with a given pixel if it were the threshold. The pixel value with the minimum calculated value is selected. Then for every pixel, the pixel turns white if it less than the threshold and black otherwise. Detected objects are white</w:t>
+      </w:r>
+      <w:r>
+        <w:t xml:space="preserve"> greater than 0. This code returns a</w:t>
+      </w:r>
+      <w:r>
+        <w:t xml:space="preserve"> segmented version of</w:t>
+      </w:r>
+      <w:r>
+        <w:t xml:space="preserve"> the provided image. This image can be found at histogramThresholdingSegmentation.jpg.</w:t>
+      </w:r>
+    </w:p>
+    <w:p>
+      <w:pPr>
+        <w:ind w:left="720"/>
+      </w:pPr>
+    </w:p>
+    <w:p>
+      <w:pPr>
+        <w:ind w:left="720"/>
+      </w:pPr>
+      <w:r>
+        <w:lastRenderedPageBreak/>
+        <w:br/>
+      </w:r>
+      <w:proofErr w:type="spellStart"/>
+      <w:r>
+        <w:t>KMeansSegmentation</w:t>
+      </w:r>
+      <w:proofErr w:type="spellEnd"/>
+    </w:p>
+    <w:p>
+      <w:pPr>
+        <w:ind w:left="720" w:firstLine="720"/>
+      </w:pPr>
+      <w:r>
+        <w:t xml:space="preserve">This section is found under KMeansSegmentation.java. It accepts a histogram as an input. This operation performs a modified K++ algorithm on the histogram. The initial K points are </w:t>
+      </w:r>
+      <w:r>
+        <w:t>selected</w:t>
+      </w:r>
+      <w:r>
+        <w:t xml:space="preserve"> as follows: place a point at the histogram index that has the highest </w:t>
+      </w:r>
+      <w:r>
+        <w:t>occurrence</w:t>
+      </w:r>
+      <w:r>
+        <w:t xml:space="preserve"> value, and then place a point at the furthest histogram index from the first index while having a non-zero histogram value. The standard k means algorithm takes over from that point and results in 2 final clusters. Then for every pixel, the pixel turns white if </w:t>
+      </w:r>
+      <w:r>
+        <w:t xml:space="preserve">its value </w:t>
+      </w:r>
+      <w:proofErr w:type="gramStart"/>
+      <w:r>
+        <w:t>is located in</w:t>
+      </w:r>
+      <w:proofErr w:type="gramEnd"/>
+      <w:r>
+        <w:t xml:space="preserve"> the “object” cluster and black otherwise</w:t>
+      </w:r>
+      <w:r>
+        <w:t xml:space="preserve">. Detected objects are white greater than 0. This code returns a segmented version of the provided image. This image can be found at </w:t>
+      </w:r>
+      <w:r>
+        <w:t>k</w:t>
+      </w:r>
+      <w:r>
+        <w:t>MeansSegmentation</w:t>
+      </w:r>
+      <w:r>
+        <w:t>.jpg.</w:t>
+      </w:r>
+    </w:p>
+    <w:p>
+      <w:pPr>
+        <w:ind w:left="720"/>
+      </w:pPr>
+      <w:r>
+        <w:br/>
+      </w:r>
+      <w:r>
+        <w:t>E</w:t>
+      </w:r>
+      <w:r>
+        <w:t>rosion</w:t>
+      </w:r>
+    </w:p>
+    <w:p>
+      <w:pPr>
+        <w:ind w:left="720" w:firstLine="720"/>
+      </w:pPr>
+      <w:r>
+        <w:t xml:space="preserve">This section is found under MorphologicalFunctions.java. It accepts the following parameters: </w:t>
+      </w:r>
+      <w:proofErr w:type="spellStart"/>
+      <w:r>
+        <w:t>filterWidth</w:t>
+      </w:r>
+      <w:proofErr w:type="spellEnd"/>
+      <w:r>
+        <w:t xml:space="preserve">, </w:t>
+      </w:r>
+      <w:proofErr w:type="spellStart"/>
+      <w:r>
+        <w:t>filterHeight</w:t>
+      </w:r>
+      <w:proofErr w:type="spellEnd"/>
+      <w:r>
+        <w:t xml:space="preserve">, colors, and </w:t>
+      </w:r>
+      <w:proofErr w:type="spellStart"/>
+      <w:r>
+        <w:t>morphologicalType</w:t>
+      </w:r>
+      <w:proofErr w:type="spellEnd"/>
       <w:r>
         <w:t xml:space="preserve">. </w:t>
       </w:r>
       <w:r>
-        <w:t xml:space="preserve">This code </w:t>
-      </w:r>
-      <w:r>
-        <w:t xml:space="preserve">returns the an </w:t>
-      </w:r>
-      <w:proofErr w:type="spellStart"/>
-      <w:r>
-        <w:t>E</w:t>
-      </w:r>
-      <w:r>
-        <w:t>dge</w:t>
-      </w:r>
-      <w:r>
-        <w:t>M</w:t>
-      </w:r>
-      <w:r>
-        <w:t>ap</w:t>
-      </w:r>
-      <w:proofErr w:type="spellEnd"/>
-      <w:r>
-        <w:t xml:space="preserve"> for the provided image. This image can be found at edgeDetection.jpg.</w:t>
-      </w:r>
-    </w:p>
-    <w:p>
-      <w:pPr>
-        <w:ind w:left="720"/>
-      </w:pPr>
-      <w:r>
-        <w:br/>
-      </w:r>
-      <w:proofErr w:type="spellStart"/>
-      <w:r>
-        <w:t>HistogramThresholdingSegmentation</w:t>
-      </w:r>
-      <w:proofErr w:type="spellEnd"/>
+        <w:t>This operation has a soft requirement of calling a segmentation operation prior to this operation.</w:t>
+      </w:r>
+      <w:r>
+        <w:t xml:space="preserve"> </w:t>
+      </w:r>
+      <w:r>
+        <w:t xml:space="preserve">This operation occurs when </w:t>
+      </w:r>
+      <w:proofErr w:type="spellStart"/>
+      <w:r>
+        <w:t>morphologicalType</w:t>
+      </w:r>
+      <w:proofErr w:type="spellEnd"/>
+      <w:r>
+        <w:t xml:space="preserve"> is set to “erosion.” For each non-cropped pixel, the following happens. Check if each pixel in the current image filtered window matches the associated</w:t>
+      </w:r>
+      <w:r>
+        <w:t xml:space="preserve"> value in the colors array. If Each does, keep the pixel. Otherwise, remove the pixel by setting it to black. This image can be found at Erosion.jpg.</w:t>
+      </w:r>
+    </w:p>
+    <w:p/>
+    <w:p>
+      <w:pPr>
+        <w:ind w:left="720"/>
+      </w:pPr>
+      <w:r>
+        <w:t>D</w:t>
+      </w:r>
+      <w:r>
+        <w:t>ilation</w:t>
+      </w:r>
     </w:p>
     <w:p>
       <w:pPr>
         <w:ind w:left="720" w:firstLine="720"/>
       </w:pPr>
       <w:r>
-        <w:t xml:space="preserve">This section is found under </w:t>
-      </w:r>
-      <w:r>
-        <w:t>ThresholdSegmentation</w:t>
-      </w:r>
-      <w:r>
-        <w:t xml:space="preserve">.java. It </w:t>
-      </w:r>
-      <w:r>
-        <w:t>accepts a histogram as an input</w:t>
-      </w:r>
-      <w:r>
-        <w:t xml:space="preserve">. This operation begins by </w:t>
-      </w:r>
-      <w:r>
-        <w:t>calculating the optimal pixel threshold. This is done by calculating the variance associated with a given pixel if it were the threshold. The pixel value with the minimum calculated value is selected. Then for every pixel, the pixel turns white if it less than the threshold and black otherwise. Detected objects are white</w:t>
-      </w:r>
-      <w:r>
-        <w:t xml:space="preserve"> greater than 0. This code returns a</w:t>
-      </w:r>
-      <w:r>
-        <w:t xml:space="preserve"> segmented version of</w:t>
-      </w:r>
-      <w:r>
-        <w:t xml:space="preserve"> the provided image. This image can be found at </w:t>
-      </w:r>
-      <w:r>
-        <w:t>histogramThresholdingSegmentation</w:t>
+        <w:t xml:space="preserve">This section is found under MorphologicalFunctions.java. It accepts the following parameters: </w:t>
+      </w:r>
+      <w:proofErr w:type="spellStart"/>
+      <w:r>
+        <w:t>filterWidth</w:t>
+      </w:r>
+      <w:proofErr w:type="spellEnd"/>
+      <w:r>
+        <w:t xml:space="preserve">, </w:t>
+      </w:r>
+      <w:proofErr w:type="spellStart"/>
+      <w:r>
+        <w:t>filterHeight</w:t>
+      </w:r>
+      <w:proofErr w:type="spellEnd"/>
+      <w:r>
+        <w:t xml:space="preserve">, colors, and </w:t>
+      </w:r>
+      <w:proofErr w:type="spellStart"/>
+      <w:r>
+        <w:t>morphologicalType</w:t>
+      </w:r>
+      <w:proofErr w:type="spellEnd"/>
+      <w:r>
+        <w:t xml:space="preserve">. </w:t>
+      </w:r>
+      <w:r>
+        <w:t>This operation has a soft requirement of calling a segmentation operation prior to this operation.</w:t>
+      </w:r>
+      <w:r>
+        <w:t xml:space="preserve"> </w:t>
+      </w:r>
+      <w:r>
+        <w:t xml:space="preserve">This operation occurs when </w:t>
+      </w:r>
+      <w:proofErr w:type="spellStart"/>
+      <w:r>
+        <w:t>morphologicalType</w:t>
+      </w:r>
+      <w:proofErr w:type="spellEnd"/>
+      <w:r>
+        <w:t xml:space="preserve"> is set to “dilation.” For each non-cropped pixel, the following happens. Check if the current pixel in the provided image has a non-zero value and is “object.” </w:t>
+      </w:r>
+      <w:r>
+        <w:t xml:space="preserve">If it is, set each associated pixel in the current filter window to “object” color if the associated colors value is non-zero. </w:t>
+      </w:r>
+      <w:r>
+        <w:t xml:space="preserve"> Otherwise, </w:t>
+      </w:r>
+      <w:r>
+        <w:t>keep</w:t>
+      </w:r>
+      <w:r>
+        <w:t xml:space="preserve"> the pixel </w:t>
+      </w:r>
+      <w:r>
+        <w:t>the same as it was.</w:t>
+      </w:r>
+      <w:r>
+        <w:t xml:space="preserve"> This image can be</w:t>
+      </w:r>
+      <w:r>
+        <w:t xml:space="preserve"> found at </w:t>
+      </w:r>
+      <w:r>
+        <w:t>Dilation</w:t>
       </w:r>
       <w:r>
         <w:t>.jpg.</w:t>
@@ -1471,288 +1642,70 @@
       </w:pPr>
     </w:p>
     <w:p>
+      <w:r>
+        <w:t>Example Metrics</w:t>
+      </w:r>
+    </w:p>
+    <w:p>
+      <w:r>
+        <w:t>These can be found in “results/report.txt”</w:t>
+      </w:r>
+    </w:p>
+    <w:p>
+      <w:pPr>
+        <w:ind w:left="720"/>
+      </w:pPr>
+      <w:r>
+        <w:br/>
+      </w:r>
+      <w:r>
+        <w:t>Final Metrics:</w:t>
+      </w:r>
+    </w:p>
+    <w:p>
+      <w:pPr>
+        <w:ind w:left="720"/>
+      </w:pPr>
+    </w:p>
+    <w:p>
+      <w:pPr>
+        <w:ind w:left="720"/>
+      </w:pPr>
+      <w:r>
+        <w:t xml:space="preserve">Converting to a </w:t>
+      </w:r>
+      <w:proofErr w:type="gramStart"/>
+      <w:r>
+        <w:t>single color</w:t>
+      </w:r>
+      <w:proofErr w:type="gramEnd"/>
+      <w:r>
+        <w:t xml:space="preserve"> processing time for the entire batch (</w:t>
+      </w:r>
+      <w:proofErr w:type="spellStart"/>
+      <w:r>
+        <w:t>ms</w:t>
+      </w:r>
+      <w:proofErr w:type="spellEnd"/>
+      <w:r>
+        <w:t>): 23118</w:t>
+      </w:r>
+    </w:p>
+    <w:p>
       <w:pPr>
         <w:ind w:left="720"/>
       </w:pPr>
       <w:r>
         <w:lastRenderedPageBreak/>
-        <w:br/>
-      </w:r>
-      <w:proofErr w:type="spellStart"/>
-      <w:r>
-        <w:t>KMeansSegmentation</w:t>
-      </w:r>
-      <w:proofErr w:type="spellEnd"/>
-    </w:p>
-    <w:p>
-      <w:pPr>
-        <w:ind w:left="720" w:firstLine="720"/>
-      </w:pPr>
-      <w:r>
-        <w:t xml:space="preserve">This section is found under </w:t>
-      </w:r>
-      <w:r>
-        <w:t>KMeansSegmentation</w:t>
-      </w:r>
-      <w:r>
-        <w:t xml:space="preserve">.java. It accepts a histogram as an input. This operation </w:t>
-      </w:r>
-      <w:r>
-        <w:t xml:space="preserve">performs a modified K++ algorithm on the histogram. The initial K points are </w:t>
-      </w:r>
-      <w:r>
-        <w:t>selected</w:t>
-      </w:r>
-      <w:r>
-        <w:t xml:space="preserve"> as follows: place a point at the histogram index that has the highest </w:t>
-      </w:r>
-      <w:r>
-        <w:t>occurrence</w:t>
-      </w:r>
-      <w:r>
-        <w:t xml:space="preserve"> value, and then place a point at the furthest histogram index from the first index while having a non-zero histogram value. The standard k means algorithm takes over from that point and results in 2 final clusters. </w:t>
-      </w:r>
-      <w:r>
-        <w:t xml:space="preserve">Then for every pixel, the pixel turns white if </w:t>
-      </w:r>
-      <w:r>
-        <w:t xml:space="preserve">its value </w:t>
+        <w:t xml:space="preserve">Average converting to a </w:t>
       </w:r>
       <w:proofErr w:type="gramStart"/>
       <w:r>
-        <w:t>is located in</w:t>
+        <w:t>single color</w:t>
       </w:r>
       <w:proofErr w:type="gramEnd"/>
       <w:r>
-        <w:t xml:space="preserve"> the “object” cluster and black otherwise</w:t>
-      </w:r>
-      <w:r>
-        <w:t xml:space="preserve">. Detected objects are white greater than 0. This code returns a segmented version of the provided image. This image can be found at </w:t>
-      </w:r>
-      <w:r>
-        <w:t>k</w:t>
-      </w:r>
-      <w:r>
-        <w:t>MeansSegmentation</w:t>
-      </w:r>
-      <w:r>
-        <w:t>.jpg.</w:t>
-      </w:r>
-    </w:p>
-    <w:p>
-      <w:pPr>
-        <w:ind w:left="720"/>
-      </w:pPr>
-      <w:r>
-        <w:br/>
-      </w:r>
-      <w:r>
-        <w:t>E</w:t>
-      </w:r>
-      <w:r>
-        <w:t>rosion</w:t>
-      </w:r>
-    </w:p>
-    <w:p>
-      <w:pPr>
-        <w:ind w:left="720" w:firstLine="720"/>
-      </w:pPr>
-      <w:r>
-        <w:t xml:space="preserve">This section is found under </w:t>
-      </w:r>
-      <w:r>
-        <w:t>MorphologicalFunctions</w:t>
-      </w:r>
-      <w:r>
-        <w:t xml:space="preserve">.java. It accepts </w:t>
-      </w:r>
-      <w:r>
-        <w:t xml:space="preserve">the following parameters: </w:t>
-      </w:r>
-      <w:proofErr w:type="spellStart"/>
-      <w:r>
-        <w:t>filterWidth</w:t>
-      </w:r>
-      <w:proofErr w:type="spellEnd"/>
-      <w:r>
-        <w:t xml:space="preserve">, </w:t>
-      </w:r>
-      <w:proofErr w:type="spellStart"/>
-      <w:r>
-        <w:t>filterHeight</w:t>
-      </w:r>
-      <w:proofErr w:type="spellEnd"/>
-      <w:r>
-        <w:t xml:space="preserve">, colors, and </w:t>
-      </w:r>
-      <w:proofErr w:type="spellStart"/>
-      <w:r>
-        <w:t>morphologicalType</w:t>
-      </w:r>
-      <w:proofErr w:type="spellEnd"/>
-      <w:r>
-        <w:t xml:space="preserve">. This operation </w:t>
-      </w:r>
-      <w:r>
-        <w:t xml:space="preserve">occurs when </w:t>
-      </w:r>
-      <w:proofErr w:type="spellStart"/>
-      <w:r>
-        <w:t>morphologicalType</w:t>
-      </w:r>
-      <w:proofErr w:type="spellEnd"/>
-      <w:r>
-        <w:t xml:space="preserve"> is set to “erosion.” For each non-cropped pixel, the following happens. Check if each pixel in the current image filtered window matches the associated value in the colors array. If Each does, keep the pixel. Otherwise, remove the pixel by setting it to black. </w:t>
-      </w:r>
-      <w:r>
-        <w:t xml:space="preserve">This image can be found at </w:t>
-      </w:r>
-      <w:r>
-        <w:t>Erosion</w:t>
-      </w:r>
-      <w:r>
-        <w:t>.jpg.</w:t>
-      </w:r>
-    </w:p>
-    <w:p/>
-    <w:p>
-      <w:pPr>
-        <w:ind w:left="720"/>
-      </w:pPr>
-      <w:r>
-        <w:t>D</w:t>
-      </w:r>
-      <w:r>
-        <w:t>ilation</w:t>
-      </w:r>
-    </w:p>
-    <w:p>
-      <w:pPr>
-        <w:ind w:left="720" w:firstLine="720"/>
-      </w:pPr>
-      <w:r>
-        <w:t xml:space="preserve">This section is found under MorphologicalFunctions.java. It accepts the following parameters: </w:t>
-      </w:r>
-      <w:proofErr w:type="spellStart"/>
-      <w:r>
-        <w:t>filterWidth</w:t>
-      </w:r>
-      <w:proofErr w:type="spellEnd"/>
-      <w:r>
-        <w:t xml:space="preserve">, </w:t>
-      </w:r>
-      <w:proofErr w:type="spellStart"/>
-      <w:r>
-        <w:t>filterHeight</w:t>
-      </w:r>
-      <w:proofErr w:type="spellEnd"/>
-      <w:r>
-        <w:t xml:space="preserve">, colors, and </w:t>
-      </w:r>
-      <w:proofErr w:type="spellStart"/>
-      <w:r>
-        <w:t>morphologicalType</w:t>
-      </w:r>
-      <w:proofErr w:type="spellEnd"/>
-      <w:r>
-        <w:t xml:space="preserve">. This operation occurs when </w:t>
-      </w:r>
-      <w:proofErr w:type="spellStart"/>
-      <w:r>
-        <w:t>morphologicalType</w:t>
-      </w:r>
-      <w:proofErr w:type="spellEnd"/>
-      <w:r>
-        <w:t xml:space="preserve"> is set to “</w:t>
-      </w:r>
-      <w:r>
-        <w:t>dilation</w:t>
-      </w:r>
-      <w:r>
-        <w:t xml:space="preserve">.” For each non-cropped pixel, the following happens. Check if </w:t>
-      </w:r>
-      <w:r>
-        <w:t>the current</w:t>
-      </w:r>
-      <w:r>
-        <w:t xml:space="preserve"> pixel in the provided image </w:t>
-      </w:r>
-      <w:r>
-        <w:t xml:space="preserve">has a non-zero value and is “object.” </w:t>
-      </w:r>
-      <w:r>
-        <w:t xml:space="preserve">If it is, set each associated pixel in the current filter window to “object” color if the associated colors value is non-zero. </w:t>
-      </w:r>
-      <w:r>
-        <w:t xml:space="preserve"> </w:t>
-      </w:r>
-      <w:r>
-        <w:t xml:space="preserve">Otherwise, </w:t>
-      </w:r>
-      <w:r>
-        <w:t>keep</w:t>
-      </w:r>
-      <w:r>
-        <w:t xml:space="preserve"> the pixel </w:t>
-      </w:r>
-      <w:r>
-        <w:t>the same as it was.</w:t>
-      </w:r>
-      <w:r>
-        <w:t xml:space="preserve"> This image can be found at </w:t>
-      </w:r>
-      <w:r>
-        <w:t>Dilation</w:t>
-      </w:r>
-      <w:r>
-        <w:t>.jpg.</w:t>
-      </w:r>
-    </w:p>
-    <w:p>
-      <w:pPr>
-        <w:ind w:left="720"/>
-      </w:pPr>
-    </w:p>
-    <w:p>
-      <w:r>
-        <w:t>Example Metrics</w:t>
-      </w:r>
-    </w:p>
-    <w:p>
-      <w:r>
-        <w:t>These can be found in “results/report.txt”</w:t>
-      </w:r>
-    </w:p>
-    <w:p>
-      <w:pPr>
-        <w:ind w:left="720"/>
-      </w:pPr>
-      <w:r>
-        <w:br/>
-      </w:r>
-      <w:r>
-        <w:t>Final Metrics:</w:t>
-      </w:r>
-    </w:p>
-    <w:p>
-      <w:pPr>
-        <w:ind w:left="720"/>
-      </w:pPr>
-    </w:p>
-    <w:p>
-      <w:pPr>
-        <w:ind w:left="720"/>
-      </w:pPr>
-      <w:r>
-        <w:t xml:space="preserve">Converting to a </w:t>
-      </w:r>
-      <w:proofErr w:type="gramStart"/>
-      <w:r>
-        <w:t>single color</w:t>
-      </w:r>
-      <w:proofErr w:type="gramEnd"/>
-      <w:r>
-        <w:t xml:space="preserve"> processing time for the entire batch (</w:t>
+        <w:t xml:space="preserve"> processing time (</w:t>
       </w:r>
       <w:proofErr w:type="spellStart"/>
       <w:r>
@@ -1760,23 +1713,20 @@
       </w:r>
       <w:proofErr w:type="spellEnd"/>
       <w:r>
-        <w:t>): 23118</w:t>
-      </w:r>
-    </w:p>
-    <w:p>
-      <w:pPr>
-        <w:ind w:left="720"/>
-      </w:pPr>
-      <w:r>
-        <w:t xml:space="preserve">Average converting to a </w:t>
-      </w:r>
-      <w:proofErr w:type="gramStart"/>
-      <w:r>
-        <w:t>single color</w:t>
-      </w:r>
-      <w:proofErr w:type="gramEnd"/>
-      <w:r>
-        <w:t xml:space="preserve"> processing time (</w:t>
+        <w:t>): 46</w:t>
+      </w:r>
+    </w:p>
+    <w:p>
+      <w:pPr>
+        <w:ind w:left="720"/>
+      </w:pPr>
+    </w:p>
+    <w:p>
+      <w:pPr>
+        <w:ind w:left="720"/>
+      </w:pPr>
+      <w:r>
+        <w:t>Quantization processing time for the entire batch (</w:t>
       </w:r>
       <w:proofErr w:type="spellStart"/>
       <w:r>
@@ -1784,6 +1734,22 @@
       </w:r>
       <w:proofErr w:type="spellEnd"/>
       <w:r>
+        <w:t>): 23049</w:t>
+      </w:r>
+    </w:p>
+    <w:p>
+      <w:pPr>
+        <w:ind w:left="720"/>
+      </w:pPr>
+      <w:r>
+        <w:t>Average quantization processing time (</w:t>
+      </w:r>
+      <w:proofErr w:type="spellStart"/>
+      <w:r>
+        <w:t>ms</w:t>
+      </w:r>
+      <w:proofErr w:type="spellEnd"/>
+      <w:r>
         <w:t>): 46</w:t>
       </w:r>
     </w:p>
@@ -1791,6 +1757,297 @@
       <w:pPr>
         <w:ind w:left="720"/>
       </w:pPr>
+      <w:r>
+        <w:t xml:space="preserve">total </w:t>
+      </w:r>
+      <w:proofErr w:type="spellStart"/>
+      <w:r>
+        <w:t>meanSquaredError</w:t>
+      </w:r>
+      <w:proofErr w:type="spellEnd"/>
+      <w:r>
+        <w:t>: 2147483647</w:t>
+      </w:r>
+    </w:p>
+    <w:p>
+      <w:pPr>
+        <w:ind w:left="720"/>
+      </w:pPr>
+    </w:p>
+    <w:p>
+      <w:pPr>
+        <w:ind w:left="720"/>
+      </w:pPr>
+      <w:r>
+        <w:t>Adding salt and pepper noise processing time for the entire batch (</w:t>
+      </w:r>
+      <w:proofErr w:type="spellStart"/>
+      <w:r>
+        <w:t>ms</w:t>
+      </w:r>
+      <w:proofErr w:type="spellEnd"/>
+      <w:r>
+        <w:t>): 25213</w:t>
+      </w:r>
+    </w:p>
+    <w:p>
+      <w:pPr>
+        <w:ind w:left="720"/>
+      </w:pPr>
+      <w:r>
+        <w:t>Average adding salt and pepper noise processing time (</w:t>
+      </w:r>
+      <w:proofErr w:type="spellStart"/>
+      <w:r>
+        <w:t>ms</w:t>
+      </w:r>
+      <w:proofErr w:type="spellEnd"/>
+      <w:r>
+        <w:t>): 50</w:t>
+      </w:r>
+    </w:p>
+    <w:p>
+      <w:pPr>
+        <w:ind w:left="720"/>
+      </w:pPr>
+    </w:p>
+    <w:p>
+      <w:pPr>
+        <w:ind w:left="720"/>
+      </w:pPr>
+      <w:r>
+        <w:t>Adding gaussian noise processing time for the entire batch (</w:t>
+      </w:r>
+      <w:proofErr w:type="spellStart"/>
+      <w:r>
+        <w:t>ms</w:t>
+      </w:r>
+      <w:proofErr w:type="spellEnd"/>
+      <w:r>
+        <w:t>): 31483</w:t>
+      </w:r>
+    </w:p>
+    <w:p>
+      <w:pPr>
+        <w:ind w:left="720"/>
+      </w:pPr>
+      <w:r>
+        <w:t>Average adding gaussian noise processing time (</w:t>
+      </w:r>
+      <w:proofErr w:type="spellStart"/>
+      <w:r>
+        <w:t>ms</w:t>
+      </w:r>
+      <w:proofErr w:type="spellEnd"/>
+      <w:r>
+        <w:t>): 62</w:t>
+      </w:r>
+    </w:p>
+    <w:p>
+      <w:pPr>
+        <w:ind w:left="720"/>
+      </w:pPr>
+    </w:p>
+    <w:p>
+      <w:pPr>
+        <w:ind w:left="720"/>
+      </w:pPr>
+      <w:r>
+        <w:t>Linear filter processing time for the entire batch (</w:t>
+      </w:r>
+      <w:proofErr w:type="spellStart"/>
+      <w:r>
+        <w:t>ms</w:t>
+      </w:r>
+      <w:proofErr w:type="spellEnd"/>
+      <w:r>
+        <w:t>): 31555</w:t>
+      </w:r>
+    </w:p>
+    <w:p>
+      <w:pPr>
+        <w:ind w:left="720"/>
+      </w:pPr>
+      <w:r>
+        <w:t>Average linear filter processing time (</w:t>
+      </w:r>
+      <w:proofErr w:type="spellStart"/>
+      <w:r>
+        <w:t>ms</w:t>
+      </w:r>
+      <w:proofErr w:type="spellEnd"/>
+      <w:r>
+        <w:t>): 63</w:t>
+      </w:r>
+    </w:p>
+    <w:p>
+      <w:pPr>
+        <w:ind w:left="720"/>
+      </w:pPr>
+    </w:p>
+    <w:p>
+      <w:pPr>
+        <w:ind w:left="720"/>
+      </w:pPr>
+      <w:r>
+        <w:t>Median filter processing time for the entire batch (</w:t>
+      </w:r>
+      <w:proofErr w:type="spellStart"/>
+      <w:r>
+        <w:t>ms</w:t>
+      </w:r>
+      <w:proofErr w:type="spellEnd"/>
+      <w:r>
+        <w:t>): 45897</w:t>
+      </w:r>
+    </w:p>
+    <w:p>
+      <w:pPr>
+        <w:ind w:left="720"/>
+      </w:pPr>
+      <w:r>
+        <w:t>Average median filter processing time (</w:t>
+      </w:r>
+      <w:proofErr w:type="spellStart"/>
+      <w:r>
+        <w:t>ms</w:t>
+      </w:r>
+      <w:proofErr w:type="spellEnd"/>
+      <w:r>
+        <w:t>): 91</w:t>
+      </w:r>
+    </w:p>
+    <w:p>
+      <w:pPr>
+        <w:ind w:left="720"/>
+      </w:pPr>
+    </w:p>
+    <w:p>
+      <w:pPr>
+        <w:ind w:left="720"/>
+      </w:pPr>
+      <w:r>
+        <w:t>Histogram creation processing time for the entire batch (</w:t>
+      </w:r>
+      <w:proofErr w:type="spellStart"/>
+      <w:r>
+        <w:t>ms</w:t>
+      </w:r>
+      <w:proofErr w:type="spellEnd"/>
+      <w:r>
+        <w:t>): 4724</w:t>
+      </w:r>
+    </w:p>
+    <w:p>
+      <w:pPr>
+        <w:ind w:left="720"/>
+      </w:pPr>
+      <w:r>
+        <w:t>Average histogram creation processing time (</w:t>
+      </w:r>
+      <w:proofErr w:type="spellStart"/>
+      <w:r>
+        <w:t>ms</w:t>
+      </w:r>
+      <w:proofErr w:type="spellEnd"/>
+      <w:r>
+        <w:t>): 9</w:t>
+      </w:r>
+    </w:p>
+    <w:p>
+      <w:pPr>
+        <w:ind w:left="720"/>
+      </w:pPr>
+    </w:p>
+    <w:p>
+      <w:pPr>
+        <w:ind w:left="720"/>
+      </w:pPr>
+      <w:r>
+        <w:t>Equalized histogram creation processing time for the entire batch (</w:t>
+      </w:r>
+      <w:proofErr w:type="spellStart"/>
+      <w:r>
+        <w:t>ms</w:t>
+      </w:r>
+      <w:proofErr w:type="spellEnd"/>
+      <w:r>
+        <w:t>): 15526</w:t>
+      </w:r>
+    </w:p>
+    <w:p>
+      <w:pPr>
+        <w:ind w:left="720"/>
+      </w:pPr>
+      <w:r>
+        <w:t>Average equalized histogram creation processing time (</w:t>
+      </w:r>
+      <w:proofErr w:type="spellStart"/>
+      <w:r>
+        <w:t>ms</w:t>
+      </w:r>
+      <w:proofErr w:type="spellEnd"/>
+      <w:r>
+        <w:t>): 31</w:t>
+      </w:r>
+    </w:p>
+    <w:p>
+      <w:pPr>
+        <w:ind w:left="720"/>
+      </w:pPr>
+    </w:p>
+    <w:p>
+      <w:pPr>
+        <w:ind w:left="720"/>
+      </w:pPr>
+      <w:r>
+        <w:t>Edge detection creation processing time for the entire batch (</w:t>
+      </w:r>
+      <w:proofErr w:type="spellStart"/>
+      <w:r>
+        <w:t>ms</w:t>
+      </w:r>
+      <w:proofErr w:type="spellEnd"/>
+      <w:r>
+        <w:t>): 131924</w:t>
+      </w:r>
+    </w:p>
+    <w:p>
+      <w:pPr>
+        <w:ind w:left="720"/>
+      </w:pPr>
+      <w:r>
+        <w:t>Average edge detection processing time (</w:t>
+      </w:r>
+      <w:proofErr w:type="spellStart"/>
+      <w:r>
+        <w:t>ms</w:t>
+      </w:r>
+      <w:proofErr w:type="spellEnd"/>
+      <w:r>
+        <w:t>): 263</w:t>
+      </w:r>
+    </w:p>
+    <w:p>
+      <w:pPr>
+        <w:ind w:left="720"/>
+      </w:pPr>
+    </w:p>
+    <w:p>
+      <w:pPr>
+        <w:ind w:left="720"/>
+      </w:pPr>
+      <w:r>
+        <w:t>Histogram thresholding segmentation time creation processing time for the entire batch (</w:t>
+      </w:r>
+      <w:proofErr w:type="spellStart"/>
+      <w:r>
+        <w:t>ms</w:t>
+      </w:r>
+      <w:proofErr w:type="spellEnd"/>
+      <w:r>
+        <w:t>): 27517</w:t>
+      </w:r>
     </w:p>
     <w:p>
       <w:pPr>
@@ -1798,7 +2055,7 @@
       </w:pPr>
       <w:r>
         <w:lastRenderedPageBreak/>
-        <w:t>Quantization processing time for the entire batch (</w:t>
+        <w:t>Average histogram thresholding segmentation processing time (</w:t>
       </w:r>
       <w:proofErr w:type="spellStart"/>
       <w:r>
@@ -1806,15 +2063,20 @@
       </w:r>
       <w:proofErr w:type="spellEnd"/>
       <w:r>
-        <w:t>): 23049</w:t>
-      </w:r>
-    </w:p>
-    <w:p>
-      <w:pPr>
-        <w:ind w:left="720"/>
-      </w:pPr>
-      <w:r>
-        <w:t>Average quantization processing time (</w:t>
+        <w:t>): 55</w:t>
+      </w:r>
+    </w:p>
+    <w:p>
+      <w:pPr>
+        <w:ind w:left="720"/>
+      </w:pPr>
+    </w:p>
+    <w:p>
+      <w:pPr>
+        <w:ind w:left="720"/>
+      </w:pPr>
+      <w:r>
+        <w:t>K means segmentation time creation processing time for the entire batch (</w:t>
       </w:r>
       <w:proofErr w:type="spellStart"/>
       <w:r>
@@ -1822,36 +2084,15 @@
       </w:r>
       <w:proofErr w:type="spellEnd"/>
       <w:r>
-        <w:t>): 46</w:t>
-      </w:r>
-    </w:p>
-    <w:p>
-      <w:pPr>
-        <w:ind w:left="720"/>
-      </w:pPr>
-      <w:r>
-        <w:t xml:space="preserve">total </w:t>
-      </w:r>
-      <w:proofErr w:type="spellStart"/>
-      <w:r>
-        <w:t>meanSquaredError</w:t>
-      </w:r>
-      <w:proofErr w:type="spellEnd"/>
-      <w:r>
-        <w:t>: 2147483647</w:t>
-      </w:r>
-    </w:p>
-    <w:p>
-      <w:pPr>
-        <w:ind w:left="720"/>
-      </w:pPr>
-    </w:p>
-    <w:p>
-      <w:pPr>
-        <w:ind w:left="720"/>
-      </w:pPr>
-      <w:r>
-        <w:t>Adding salt and pepper noise processing time for the entire batch (</w:t>
+        <w:t>): 20766</w:t>
+      </w:r>
+    </w:p>
+    <w:p>
+      <w:pPr>
+        <w:ind w:left="720"/>
+      </w:pPr>
+      <w:r>
+        <w:t>Average k means segmentation processing time (</w:t>
       </w:r>
       <w:proofErr w:type="spellStart"/>
       <w:r>
@@ -1859,15 +2100,20 @@
       </w:r>
       <w:proofErr w:type="spellEnd"/>
       <w:r>
-        <w:t>): 25213</w:t>
-      </w:r>
-    </w:p>
-    <w:p>
-      <w:pPr>
-        <w:ind w:left="720"/>
-      </w:pPr>
-      <w:r>
-        <w:t>Average adding salt and pepper noise processing time (</w:t>
+        <w:t>): 41</w:t>
+      </w:r>
+    </w:p>
+    <w:p>
+      <w:pPr>
+        <w:ind w:left="720"/>
+      </w:pPr>
+    </w:p>
+    <w:p>
+      <w:pPr>
+        <w:ind w:left="720"/>
+      </w:pPr>
+      <w:r>
+        <w:t>Erosion time creation processing time for the entire batch (</w:t>
       </w:r>
       <w:proofErr w:type="spellStart"/>
       <w:r>
@@ -1875,20 +2121,15 @@
       </w:r>
       <w:proofErr w:type="spellEnd"/>
       <w:r>
-        <w:t>): 50</w:t>
-      </w:r>
-    </w:p>
-    <w:p>
-      <w:pPr>
-        <w:ind w:left="720"/>
-      </w:pPr>
-    </w:p>
-    <w:p>
-      <w:pPr>
-        <w:ind w:left="720"/>
-      </w:pPr>
-      <w:r>
-        <w:t>Adding gaussian noise processing time for the entire batch (</w:t>
+        <w:t>): 10535</w:t>
+      </w:r>
+    </w:p>
+    <w:p>
+      <w:pPr>
+        <w:ind w:left="720"/>
+      </w:pPr>
+      <w:r>
+        <w:t>Average k means segmentation processing time (</w:t>
       </w:r>
       <w:proofErr w:type="spellStart"/>
       <w:r>
@@ -1896,15 +2137,20 @@
       </w:r>
       <w:proofErr w:type="spellEnd"/>
       <w:r>
-        <w:t>): 31483</w:t>
-      </w:r>
-    </w:p>
-    <w:p>
-      <w:pPr>
-        <w:ind w:left="720"/>
-      </w:pPr>
-      <w:r>
-        <w:t>Average adding gaussian noise processing time (</w:t>
+        <w:t>): 21</w:t>
+      </w:r>
+    </w:p>
+    <w:p>
+      <w:pPr>
+        <w:ind w:left="720"/>
+      </w:pPr>
+    </w:p>
+    <w:p>
+      <w:pPr>
+        <w:ind w:left="720"/>
+      </w:pPr>
+      <w:r>
+        <w:t>Dilation time creation processing time for the entire batch (</w:t>
       </w:r>
       <w:proofErr w:type="spellStart"/>
       <w:r>
@@ -1912,20 +2158,15 @@
       </w:r>
       <w:proofErr w:type="spellEnd"/>
       <w:r>
-        <w:t>): 62</w:t>
-      </w:r>
-    </w:p>
-    <w:p>
-      <w:pPr>
-        <w:ind w:left="720"/>
-      </w:pPr>
-    </w:p>
-    <w:p>
-      <w:pPr>
-        <w:ind w:left="720"/>
-      </w:pPr>
-      <w:r>
-        <w:t>Linear filter processing time for the entire batch (</w:t>
+        <w:t>): 7038</w:t>
+      </w:r>
+    </w:p>
+    <w:p>
+      <w:pPr>
+        <w:ind w:left="720"/>
+      </w:pPr>
+      <w:r>
+        <w:t>Average k means segmentation processing time (</w:t>
       </w:r>
       <w:proofErr w:type="spellStart"/>
       <w:r>
@@ -1933,428 +2174,116 @@
       </w:r>
       <w:proofErr w:type="spellEnd"/>
       <w:r>
-        <w:t>): 31555</w:t>
-      </w:r>
-    </w:p>
-    <w:p>
-      <w:pPr>
-        <w:ind w:left="720"/>
-      </w:pPr>
-      <w:r>
-        <w:t>Average linear filter processing time (</w:t>
-      </w:r>
-      <w:proofErr w:type="spellStart"/>
-      <w:r>
-        <w:t>ms</w:t>
-      </w:r>
-      <w:proofErr w:type="spellEnd"/>
-      <w:r>
-        <w:t>): 63</w:t>
-      </w:r>
-    </w:p>
-    <w:p>
-      <w:pPr>
-        <w:ind w:left="720"/>
-      </w:pPr>
-    </w:p>
-    <w:p>
-      <w:pPr>
-        <w:ind w:left="720"/>
-      </w:pPr>
-      <w:r>
-        <w:t>Median filter processing time for the entire batch (</w:t>
-      </w:r>
-      <w:proofErr w:type="spellStart"/>
-      <w:r>
-        <w:t>ms</w:t>
-      </w:r>
-      <w:proofErr w:type="spellEnd"/>
-      <w:r>
-        <w:t>): 45897</w:t>
-      </w:r>
-    </w:p>
-    <w:p>
-      <w:pPr>
-        <w:ind w:left="720"/>
-      </w:pPr>
-      <w:r>
-        <w:t>Average median filter processing time (</w:t>
-      </w:r>
-      <w:proofErr w:type="spellStart"/>
-      <w:r>
-        <w:t>ms</w:t>
-      </w:r>
-      <w:proofErr w:type="spellEnd"/>
-      <w:r>
-        <w:t>): 91</w:t>
-      </w:r>
-    </w:p>
-    <w:p>
-      <w:pPr>
-        <w:ind w:left="720"/>
-      </w:pPr>
-    </w:p>
-    <w:p>
-      <w:pPr>
-        <w:ind w:left="720"/>
-      </w:pPr>
-      <w:r>
-        <w:t>Histogram creation processing time for the entire batch (</w:t>
-      </w:r>
-      <w:proofErr w:type="spellStart"/>
-      <w:r>
-        <w:t>ms</w:t>
-      </w:r>
-      <w:proofErr w:type="spellEnd"/>
-      <w:r>
-        <w:t>): 4724</w:t>
-      </w:r>
-    </w:p>
-    <w:p>
-      <w:pPr>
-        <w:ind w:left="720"/>
-      </w:pPr>
-      <w:r>
-        <w:t>Average histogram creation processing time (</w:t>
-      </w:r>
-      <w:proofErr w:type="spellStart"/>
-      <w:r>
-        <w:t>ms</w:t>
-      </w:r>
-      <w:proofErr w:type="spellEnd"/>
-      <w:r>
-        <w:t>): 9</w:t>
-      </w:r>
-    </w:p>
-    <w:p>
-      <w:pPr>
-        <w:ind w:left="720"/>
-      </w:pPr>
-    </w:p>
-    <w:p>
-      <w:pPr>
-        <w:ind w:left="720"/>
-      </w:pPr>
-      <w:r>
-        <w:t>Equalized histogram creation processing time for the entire batch (</w:t>
-      </w:r>
-      <w:proofErr w:type="spellStart"/>
-      <w:r>
-        <w:t>ms</w:t>
-      </w:r>
-      <w:proofErr w:type="spellEnd"/>
-      <w:r>
-        <w:t>): 15526</w:t>
-      </w:r>
-    </w:p>
-    <w:p>
-      <w:pPr>
-        <w:ind w:left="720"/>
-      </w:pPr>
-      <w:r>
-        <w:t>Average equalized histogram creation processing time (</w:t>
-      </w:r>
-      <w:proofErr w:type="spellStart"/>
-      <w:r>
-        <w:t>ms</w:t>
-      </w:r>
-      <w:proofErr w:type="spellEnd"/>
-      <w:r>
-        <w:t>): 31</w:t>
-      </w:r>
-    </w:p>
-    <w:p>
-      <w:pPr>
-        <w:ind w:left="720"/>
-      </w:pPr>
-    </w:p>
-    <w:p>
-      <w:pPr>
-        <w:ind w:left="720"/>
-      </w:pPr>
-      <w:r>
-        <w:t>Edge detection creation processing time for the entire batch (</w:t>
-      </w:r>
-      <w:proofErr w:type="spellStart"/>
-      <w:r>
-        <w:t>ms</w:t>
-      </w:r>
-      <w:proofErr w:type="spellEnd"/>
-      <w:r>
-        <w:t>): 131924</w:t>
-      </w:r>
-    </w:p>
-    <w:p>
-      <w:pPr>
-        <w:ind w:left="720"/>
-      </w:pPr>
-      <w:r>
-        <w:t>Average edge detection processing time (</w:t>
-      </w:r>
-      <w:proofErr w:type="spellStart"/>
-      <w:r>
-        <w:t>ms</w:t>
-      </w:r>
-      <w:proofErr w:type="spellEnd"/>
-      <w:r>
-        <w:t>): 263</w:t>
-      </w:r>
-    </w:p>
-    <w:p>
-      <w:pPr>
-        <w:ind w:left="720"/>
-      </w:pPr>
-    </w:p>
-    <w:p>
-      <w:pPr>
-        <w:ind w:left="720"/>
-      </w:pPr>
-      <w:r>
-        <w:t>Histogram thresholding segmentation time creation processing time for the entire batch (</w:t>
-      </w:r>
-      <w:proofErr w:type="spellStart"/>
-      <w:r>
-        <w:t>ms</w:t>
-      </w:r>
-      <w:proofErr w:type="spellEnd"/>
-      <w:r>
-        <w:t>): 27517</w:t>
-      </w:r>
-    </w:p>
-    <w:p>
-      <w:pPr>
-        <w:ind w:left="720"/>
-      </w:pPr>
-      <w:r>
-        <w:t>Average histogram thresholding segmentation processing time (</w:t>
-      </w:r>
-      <w:proofErr w:type="spellStart"/>
-      <w:r>
-        <w:t>ms</w:t>
-      </w:r>
-      <w:proofErr w:type="spellEnd"/>
-      <w:r>
-        <w:t>): 55</w:t>
-      </w:r>
-    </w:p>
-    <w:p>
-      <w:pPr>
-        <w:ind w:left="720"/>
-      </w:pPr>
-    </w:p>
-    <w:p>
-      <w:pPr>
-        <w:ind w:left="720"/>
-      </w:pPr>
-      <w:r>
+        <w:t>): 14</w:t>
+      </w:r>
+    </w:p>
+    <w:p>
+      <w:pPr>
+        <w:ind w:left="720"/>
+      </w:pPr>
+    </w:p>
+    <w:p>
+      <w:pPr>
+        <w:ind w:left="720"/>
+      </w:pPr>
+      <w:r>
+        <w:t xml:space="preserve">Total </w:t>
+      </w:r>
+      <w:proofErr w:type="spellStart"/>
+      <w:r>
+        <w:t>RunTime</w:t>
+      </w:r>
+      <w:proofErr w:type="spellEnd"/>
+      <w:r>
+        <w:t xml:space="preserve"> (without image exporting) (s): </w:t>
+      </w:r>
+      <w:r>
+        <w:t>365</w:t>
+      </w:r>
+    </w:p>
+    <w:p>
+      <w:pPr>
+        <w:ind w:left="720"/>
+      </w:pPr>
+      <w:r>
+        <w:t xml:space="preserve">Real run time (s): </w:t>
+      </w:r>
+      <w:r>
+        <w:t>576</w:t>
+      </w:r>
+    </w:p>
+    <w:p>
+      <w:pPr>
+        <w:rPr>
+          <w:noProof/>
+        </w:rPr>
+      </w:pPr>
+    </w:p>
+    <w:p>
+      <w:pPr>
+        <w:rPr>
+          <w:noProof/>
+        </w:rPr>
+      </w:pPr>
+      <w:r>
+        <w:rPr>
+          <w:noProof/>
+        </w:rPr>
+        <w:t>Results:</w:t>
+      </w:r>
+    </w:p>
+    <w:p>
+      <w:pPr>
+        <w:rPr>
+          <w:noProof/>
+        </w:rPr>
+      </w:pPr>
+    </w:p>
+    <w:p>
+      <w:pPr>
+        <w:rPr>
+          <w:noProof/>
+        </w:rPr>
+      </w:pPr>
+    </w:p>
+    <w:p>
+      <w:pPr>
+        <w:rPr>
+          <w:noProof/>
+        </w:rPr>
+      </w:pPr>
+    </w:p>
+    <w:p>
+      <w:pPr>
+        <w:rPr>
+          <w:noProof/>
+        </w:rPr>
+      </w:pPr>
+    </w:p>
+    <w:p>
+      <w:pPr>
+        <w:rPr>
+          <w:noProof/>
+        </w:rPr>
+      </w:pPr>
+      <w:r>
+        <w:rPr>
+          <w:noProof/>
+        </w:rPr>
+        <w:t>Original</w:t>
+      </w:r>
+    </w:p>
+    <w:p>
+      <w:pPr>
+        <w:rPr>
+          <w:noProof/>
+        </w:rPr>
+      </w:pPr>
+      <w:r>
+        <w:rPr>
+          <w:noProof/>
+        </w:rPr>
         <w:lastRenderedPageBreak/>
-        <w:t>K means segmentation time creation processing time for the entire batch (</w:t>
-      </w:r>
-      <w:proofErr w:type="spellStart"/>
-      <w:r>
-        <w:t>ms</w:t>
-      </w:r>
-      <w:proofErr w:type="spellEnd"/>
-      <w:r>
-        <w:t>): 20766</w:t>
-      </w:r>
-    </w:p>
-    <w:p>
-      <w:pPr>
-        <w:ind w:left="720"/>
-      </w:pPr>
-      <w:r>
-        <w:t>Average k means segmentation processing time (</w:t>
-      </w:r>
-      <w:proofErr w:type="spellStart"/>
-      <w:r>
-        <w:t>ms</w:t>
-      </w:r>
-      <w:proofErr w:type="spellEnd"/>
-      <w:r>
-        <w:t>): 41</w:t>
-      </w:r>
-    </w:p>
-    <w:p>
-      <w:pPr>
-        <w:ind w:left="720"/>
-      </w:pPr>
-    </w:p>
-    <w:p>
-      <w:pPr>
-        <w:ind w:left="720"/>
-      </w:pPr>
-      <w:r>
-        <w:t>Erosion time creation processing time for the entire batch (</w:t>
-      </w:r>
-      <w:proofErr w:type="spellStart"/>
-      <w:r>
-        <w:t>ms</w:t>
-      </w:r>
-      <w:proofErr w:type="spellEnd"/>
-      <w:r>
-        <w:t>): 10535</w:t>
-      </w:r>
-    </w:p>
-    <w:p>
-      <w:pPr>
-        <w:ind w:left="720"/>
-      </w:pPr>
-      <w:r>
-        <w:t>Average k means segmentation processing time (</w:t>
-      </w:r>
-      <w:proofErr w:type="spellStart"/>
-      <w:r>
-        <w:t>ms</w:t>
-      </w:r>
-      <w:proofErr w:type="spellEnd"/>
-      <w:r>
-        <w:t>): 21</w:t>
-      </w:r>
-    </w:p>
-    <w:p>
-      <w:pPr>
-        <w:ind w:left="720"/>
-      </w:pPr>
-    </w:p>
-    <w:p>
-      <w:pPr>
-        <w:ind w:left="720"/>
-      </w:pPr>
-      <w:r>
-        <w:t>Dilation time creation processing time for the entire batch (</w:t>
-      </w:r>
-      <w:proofErr w:type="spellStart"/>
-      <w:r>
-        <w:t>ms</w:t>
-      </w:r>
-      <w:proofErr w:type="spellEnd"/>
-      <w:r>
-        <w:t>): 7038</w:t>
-      </w:r>
-    </w:p>
-    <w:p>
-      <w:pPr>
-        <w:ind w:left="720"/>
-      </w:pPr>
-      <w:r>
-        <w:t>Average k means segmentation processing time (</w:t>
-      </w:r>
-      <w:proofErr w:type="spellStart"/>
-      <w:r>
-        <w:t>ms</w:t>
-      </w:r>
-      <w:proofErr w:type="spellEnd"/>
-      <w:r>
-        <w:t>): 14</w:t>
-      </w:r>
-    </w:p>
-    <w:p>
-      <w:pPr>
-        <w:ind w:left="720"/>
-      </w:pPr>
-    </w:p>
-    <w:p>
-      <w:pPr>
-        <w:ind w:left="720"/>
-      </w:pPr>
-      <w:r>
-        <w:t xml:space="preserve">Total </w:t>
-      </w:r>
-      <w:proofErr w:type="spellStart"/>
-      <w:r>
-        <w:t>RunTime</w:t>
-      </w:r>
-      <w:proofErr w:type="spellEnd"/>
-      <w:r>
-        <w:t xml:space="preserve"> (without image exporting) (s): </w:t>
-      </w:r>
-      <w:r>
-        <w:t>365</w:t>
-      </w:r>
-    </w:p>
-    <w:p>
-      <w:pPr>
-        <w:ind w:left="720"/>
-      </w:pPr>
-      <w:r>
-        <w:t xml:space="preserve">Real run time (s): </w:t>
-      </w:r>
-      <w:r>
-        <w:t>576</w:t>
-      </w:r>
-    </w:p>
-    <w:p>
-      <w:pPr>
-        <w:rPr>
-          <w:noProof/>
-        </w:rPr>
-      </w:pPr>
-    </w:p>
-    <w:p>
-      <w:pPr>
-        <w:rPr>
-          <w:noProof/>
-        </w:rPr>
-      </w:pPr>
-      <w:r>
-        <w:rPr>
-          <w:noProof/>
-        </w:rPr>
-        <w:t>Results:</w:t>
-      </w:r>
-    </w:p>
-    <w:p>
-      <w:pPr>
-        <w:rPr>
-          <w:noProof/>
-        </w:rPr>
-      </w:pPr>
-    </w:p>
-    <w:p>
-      <w:pPr>
-        <w:rPr>
-          <w:noProof/>
-        </w:rPr>
-      </w:pPr>
-    </w:p>
-    <w:p>
-      <w:pPr>
-        <w:rPr>
-          <w:noProof/>
-        </w:rPr>
-      </w:pPr>
-    </w:p>
-    <w:p>
-      <w:pPr>
-        <w:rPr>
-          <w:noProof/>
-        </w:rPr>
-      </w:pPr>
-    </w:p>
-    <w:p>
-      <w:pPr>
-        <w:rPr>
-          <w:noProof/>
-        </w:rPr>
-      </w:pPr>
-      <w:r>
-        <w:rPr>
-          <w:noProof/>
-        </w:rPr>
-        <w:t>Original</w:t>
-      </w:r>
-    </w:p>
-    <w:p>
-      <w:pPr>
-        <w:rPr>
-          <w:noProof/>
-        </w:rPr>
-      </w:pPr>
-      <w:r>
-        <w:rPr>
-          <w:noProof/>
-        </w:rPr>
         <w:drawing>
           <wp:inline distT="0" distB="0" distL="0" distR="0" wp14:anchorId="3ED5B555" wp14:editId="279A57DF">
             <wp:extent cx="3798991" cy="2809875"/>
@@ -2371,7 +2300,7 @@
                     <pic:cNvPicPr/>
                   </pic:nvPicPr>
                   <pic:blipFill>
-                    <a:blip r:embed="rId4">
+                    <a:blip r:embed="rId6">
                       <a:extLst>
                         <a:ext uri="{28A0092B-C50C-407E-A947-70E740481C1C}">
                           <a14:useLocalDpi xmlns:a14="http://schemas.microsoft.com/office/drawing/2010/main" val="0"/>
@@ -2427,7 +2356,7 @@
                     <pic:cNvPicPr/>
                   </pic:nvPicPr>
                   <pic:blipFill>
-                    <a:blip r:embed="rId5">
+                    <a:blip r:embed="rId7">
                       <a:extLst>
                         <a:ext uri="{28A0092B-C50C-407E-A947-70E740481C1C}">
                           <a14:useLocalDpi xmlns:a14="http://schemas.microsoft.com/office/drawing/2010/main" val="0"/>
@@ -2489,6 +2418,7 @@
         <w:rPr>
           <w:noProof/>
         </w:rPr>
+        <w:lastRenderedPageBreak/>
         <w:drawing>
           <wp:inline distT="0" distB="0" distL="0" distR="0" wp14:anchorId="23F9529A" wp14:editId="2EE2A2A8">
             <wp:extent cx="4029075" cy="2980051"/>
@@ -2505,7 +2435,7 @@
                     <pic:cNvPicPr/>
                   </pic:nvPicPr>
                   <pic:blipFill>
-                    <a:blip r:embed="rId6">
+                    <a:blip r:embed="rId8">
                       <a:extLst>
                         <a:ext uri="{28A0092B-C50C-407E-A947-70E740481C1C}">
                           <a14:useLocalDpi xmlns:a14="http://schemas.microsoft.com/office/drawing/2010/main" val="0"/>
@@ -2592,7 +2522,7 @@
                     <pic:cNvPicPr/>
                   </pic:nvPicPr>
                   <pic:blipFill>
-                    <a:blip r:embed="rId7">
+                    <a:blip r:embed="rId9">
                       <a:extLst>
                         <a:ext uri="{28A0092B-C50C-407E-A947-70E740481C1C}">
                           <a14:useLocalDpi xmlns:a14="http://schemas.microsoft.com/office/drawing/2010/main" val="0"/>
@@ -2636,6 +2566,7 @@
         <w:rPr>
           <w:noProof/>
         </w:rPr>
+        <w:lastRenderedPageBreak/>
         <w:drawing>
           <wp:inline distT="0" distB="0" distL="0" distR="0" wp14:anchorId="24CA8159" wp14:editId="07D0FABE">
             <wp:extent cx="4514850" cy="3339351"/>
@@ -2652,7 +2583,7 @@
                     <pic:cNvPicPr/>
                   </pic:nvPicPr>
                   <pic:blipFill>
-                    <a:blip r:embed="rId8">
+                    <a:blip r:embed="rId10">
                       <a:extLst>
                         <a:ext uri="{28A0092B-C50C-407E-A947-70E740481C1C}">
                           <a14:useLocalDpi xmlns:a14="http://schemas.microsoft.com/office/drawing/2010/main" val="0"/>
@@ -2711,7 +2642,7 @@
                     <pic:cNvPicPr/>
                   </pic:nvPicPr>
                   <pic:blipFill>
-                    <a:blip r:embed="rId9">
+                    <a:blip r:embed="rId11">
                       <a:extLst>
                         <a:ext uri="{28A0092B-C50C-407E-A947-70E740481C1C}">
                           <a14:useLocalDpi xmlns:a14="http://schemas.microsoft.com/office/drawing/2010/main" val="0"/>
@@ -2751,6 +2682,7 @@
         <w:rPr>
           <w:noProof/>
         </w:rPr>
+        <w:lastRenderedPageBreak/>
         <w:drawing>
           <wp:inline distT="0" distB="0" distL="0" distR="0" wp14:anchorId="0F7BCBA8" wp14:editId="240987A3">
             <wp:extent cx="4500903" cy="3324225"/>
@@ -2767,7 +2699,7 @@
                     <pic:cNvPicPr/>
                   </pic:nvPicPr>
                   <pic:blipFill>
-                    <a:blip r:embed="rId10">
+                    <a:blip r:embed="rId12">
                       <a:extLst>
                         <a:ext uri="{28A0092B-C50C-407E-A947-70E740481C1C}">
                           <a14:useLocalDpi xmlns:a14="http://schemas.microsoft.com/office/drawing/2010/main" val="0"/>
@@ -2796,7 +2728,6 @@
     </w:p>
     <w:p>
       <w:r>
-        <w:lastRenderedPageBreak/>
         <w:br/>
       </w:r>
     </w:p>
@@ -2826,7 +2757,7 @@
                     <pic:cNvPicPr/>
                   </pic:nvPicPr>
                   <pic:blipFill>
-                    <a:blip r:embed="rId11">
+                    <a:blip r:embed="rId13">
                       <a:extLst>
                         <a:ext uri="{28A0092B-C50C-407E-A947-70E740481C1C}">
                           <a14:useLocalDpi xmlns:a14="http://schemas.microsoft.com/office/drawing/2010/main" val="0"/>
@@ -2868,6 +2799,7 @@
         <w:rPr>
           <w:noProof/>
         </w:rPr>
+        <w:lastRenderedPageBreak/>
         <w:drawing>
           <wp:inline distT="0" distB="0" distL="0" distR="0" wp14:anchorId="08B7824E" wp14:editId="7C002387">
             <wp:extent cx="4249720" cy="3143250"/>
@@ -2884,7 +2816,7 @@
                     <pic:cNvPicPr/>
                   </pic:nvPicPr>
                   <pic:blipFill>
-                    <a:blip r:embed="rId12">
+                    <a:blip r:embed="rId14">
                       <a:extLst>
                         <a:ext uri="{28A0092B-C50C-407E-A947-70E740481C1C}">
                           <a14:useLocalDpi xmlns:a14="http://schemas.microsoft.com/office/drawing/2010/main" val="0"/>
@@ -2957,7 +2889,7 @@
                     <pic:cNvPicPr/>
                   </pic:nvPicPr>
                   <pic:blipFill>
-                    <a:blip r:embed="rId13">
+                    <a:blip r:embed="rId15">
                       <a:extLst>
                         <a:ext uri="{28A0092B-C50C-407E-A947-70E740481C1C}">
                           <a14:useLocalDpi xmlns:a14="http://schemas.microsoft.com/office/drawing/2010/main" val="0"/>
@@ -2997,6 +2929,7 @@
         <w:rPr>
           <w:noProof/>
         </w:rPr>
+        <w:lastRenderedPageBreak/>
         <w:drawing>
           <wp:inline distT="0" distB="0" distL="0" distR="0" wp14:anchorId="74938A8A" wp14:editId="25BE1B4B">
             <wp:extent cx="4124325" cy="3044774"/>
@@ -3013,7 +2946,7 @@
                     <pic:cNvPicPr/>
                   </pic:nvPicPr>
                   <pic:blipFill>
-                    <a:blip r:embed="rId14">
+                    <a:blip r:embed="rId16">
                       <a:extLst>
                         <a:ext uri="{28A0092B-C50C-407E-A947-70E740481C1C}">
                           <a14:useLocalDpi xmlns:a14="http://schemas.microsoft.com/office/drawing/2010/main" val="0"/>
@@ -3043,7 +2976,6 @@
     <w:p/>
     <w:p>
       <w:r>
-        <w:lastRenderedPageBreak/>
         <w:br/>
       </w:r>
       <w:proofErr w:type="spellStart"/>
@@ -3073,7 +3005,7 @@
                     <pic:cNvPicPr/>
                   </pic:nvPicPr>
                   <pic:blipFill>
-                    <a:blip r:embed="rId15">
+                    <a:blip r:embed="rId17">
                       <a:extLst>
                         <a:ext uri="{28A0092B-C50C-407E-A947-70E740481C1C}">
                           <a14:useLocalDpi xmlns:a14="http://schemas.microsoft.com/office/drawing/2010/main" val="0"/>
@@ -3115,6 +3047,7 @@
         <w:rPr>
           <w:noProof/>
         </w:rPr>
+        <w:lastRenderedPageBreak/>
         <w:drawing>
           <wp:inline distT="0" distB="0" distL="0" distR="0" wp14:anchorId="04983176" wp14:editId="78CC63C8">
             <wp:extent cx="4777717" cy="3533775"/>
@@ -3131,7 +3064,7 @@
                     <pic:cNvPicPr/>
                   </pic:nvPicPr>
                   <pic:blipFill>
-                    <a:blip r:embed="rId16">
+                    <a:blip r:embed="rId18">
                       <a:extLst>
                         <a:ext uri="{28A0092B-C50C-407E-A947-70E740481C1C}">
                           <a14:useLocalDpi xmlns:a14="http://schemas.microsoft.com/office/drawing/2010/main" val="0"/>
@@ -3160,7 +3093,6 @@
     </w:p>
     <w:p>
       <w:r>
-        <w:lastRenderedPageBreak/>
         <w:br/>
       </w:r>
       <w:r>
@@ -3191,7 +3123,7 @@
                     <pic:cNvPicPr/>
                   </pic:nvPicPr>
                   <pic:blipFill>
-                    <a:blip r:embed="rId17">
+                    <a:blip r:embed="rId19">
                       <a:extLst>
                         <a:ext uri="{28A0092B-C50C-407E-A947-70E740481C1C}">
                           <a14:useLocalDpi xmlns:a14="http://schemas.microsoft.com/office/drawing/2010/main" val="0"/>
@@ -3234,6 +3166,7 @@
         <w:rPr>
           <w:noProof/>
         </w:rPr>
+        <w:lastRenderedPageBreak/>
         <w:drawing>
           <wp:inline distT="0" distB="0" distL="0" distR="0" wp14:anchorId="682543ED" wp14:editId="2208C760">
             <wp:extent cx="4687571" cy="3467100"/>
@@ -3250,7 +3183,7 @@
                     <pic:cNvPicPr/>
                   </pic:nvPicPr>
                   <pic:blipFill>
-                    <a:blip r:embed="rId18">
+                    <a:blip r:embed="rId20">
                       <a:extLst>
                         <a:ext uri="{28A0092B-C50C-407E-A947-70E740481C1C}">
                           <a14:useLocalDpi xmlns:a14="http://schemas.microsoft.com/office/drawing/2010/main" val="0"/>
@@ -3278,7 +3211,7 @@
       </w:r>
     </w:p>
     <w:sectPr>
-      <w:headerReference w:type="default" r:id="rId19"/>
+      <w:headerReference w:type="default" r:id="rId21"/>
       <w:pgSz w:w="12240" w:h="15840"/>
       <w:pgMar w:top="1440" w:right="1440" w:bottom="1440" w:left="1440" w:header="720" w:footer="720" w:gutter="0"/>
       <w:cols w:space="720"/>
@@ -3286,6 +3219,56 @@
     </w:sectPr>
   </w:body>
 </w:document>
+</file>
+
+<file path=word/endnotes.xml><?xml version="1.0" encoding="utf-8"?>
+<w:endnotes xmlns:wpc="http://schemas.microsoft.com/office/word/2010/wordprocessingCanvas" xmlns:cx="http://schemas.microsoft.com/office/drawing/2014/chartex" xmlns:cx1="http://schemas.microsoft.com/office/drawing/2015/9/8/chartex" xmlns:cx2="http://schemas.microsoft.com/office/drawing/2015/10/21/chartex" xmlns:cx3="http://schemas.microsoft.com/office/drawing/2016/5/9/chartex" xmlns:cx4="http://schemas.microsoft.com/office/drawing/2016/5/10/chartex" xmlns:cx5="http://schemas.microsoft.com/office/drawing/2016/5/11/chartex" xmlns:cx6="http://schemas.microsoft.com/office/drawing/2016/5/12/chartex" xmlns:cx7="http://schemas.microsoft.com/office/drawing/2016/5/13/chartex" xmlns:cx8="http://schemas.microsoft.com/office/drawing/2016/5/14/chartex" xmlns:mc="http://schemas.openxmlformats.org/markup-compatibility/2006" xmlns:aink="http://schemas.microsoft.com/office/drawing/2016/ink" xmlns:am3d="http://schemas.microsoft.com/office/drawing/2017/model3d" xmlns:o="urn:schemas-microsoft-com:office:office" xmlns:r="http://schemas.openxmlformats.org/officeDocument/2006/relationships" xmlns:m="http://schemas.openxmlformats.org/officeDocument/2006/math" xmlns:v="urn:schemas-microsoft-com:vml" xmlns:wp14="http://schemas.microsoft.com/office/word/2010/wordprocessingDrawing" xmlns:wp="http://schemas.openxmlformats.org/drawingml/2006/wordprocessingDrawing" xmlns:w10="urn:schemas-microsoft-com:office:word" xmlns:w="http://schemas.openxmlformats.org/wordprocessingml/2006/main" xmlns:w14="http://schemas.microsoft.com/office/word/2010/wordml" xmlns:w15="http://schemas.microsoft.com/office/word/2012/wordml" xmlns:w16cid="http://schemas.microsoft.com/office/word/2016/wordml/cid" xmlns:w16se="http://schemas.microsoft.com/office/word/2015/wordml/symex" xmlns:wpg="http://schemas.microsoft.com/office/word/2010/wordprocessingGroup" xmlns:wpi="http://schemas.microsoft.com/office/word/2010/wordprocessingInk" xmlns:wne="http://schemas.microsoft.com/office/word/2006/wordml" xmlns:wps="http://schemas.microsoft.com/office/word/2010/wordprocessingShape" mc:Ignorable="w14 w15 w16se w16cid wp14">
+  <w:endnote w:type="separator" w:id="-1">
+    <w:p>
+      <w:pPr>
+        <w:spacing w:after="0" w:line="240" w:lineRule="auto"/>
+      </w:pPr>
+      <w:r>
+        <w:separator/>
+      </w:r>
+    </w:p>
+  </w:endnote>
+  <w:endnote w:type="continuationSeparator" w:id="0">
+    <w:p>
+      <w:pPr>
+        <w:spacing w:after="0" w:line="240" w:lineRule="auto"/>
+      </w:pPr>
+      <w:r>
+        <w:continuationSeparator/>
+      </w:r>
+    </w:p>
+  </w:endnote>
+</w:endnotes>
+</file>
+
+<file path=word/footnotes.xml><?xml version="1.0" encoding="utf-8"?>
+<w:footnotes xmlns:wpc="http://schemas.microsoft.com/office/word/2010/wordprocessingCanvas" xmlns:cx="http://schemas.microsoft.com/office/drawing/2014/chartex" xmlns:cx1="http://schemas.microsoft.com/office/drawing/2015/9/8/chartex" xmlns:cx2="http://schemas.microsoft.com/office/drawing/2015/10/21/chartex" xmlns:cx3="http://schemas.microsoft.com/office/drawing/2016/5/9/chartex" xmlns:cx4="http://schemas.microsoft.com/office/drawing/2016/5/10/chartex" xmlns:cx5="http://schemas.microsoft.com/office/drawing/2016/5/11/chartex" xmlns:cx6="http://schemas.microsoft.com/office/drawing/2016/5/12/chartex" xmlns:cx7="http://schemas.microsoft.com/office/drawing/2016/5/13/chartex" xmlns:cx8="http://schemas.microsoft.com/office/drawing/2016/5/14/chartex" xmlns:mc="http://schemas.openxmlformats.org/markup-compatibility/2006" xmlns:aink="http://schemas.microsoft.com/office/drawing/2016/ink" xmlns:am3d="http://schemas.microsoft.com/office/drawing/2017/model3d" xmlns:o="urn:schemas-microsoft-com:office:office" xmlns:r="http://schemas.openxmlformats.org/officeDocument/2006/relationships" xmlns:m="http://schemas.openxmlformats.org/officeDocument/2006/math" xmlns:v="urn:schemas-microsoft-com:vml" xmlns:wp14="http://schemas.microsoft.com/office/word/2010/wordprocessingDrawing" xmlns:wp="http://schemas.openxmlformats.org/drawingml/2006/wordprocessingDrawing" xmlns:w10="urn:schemas-microsoft-com:office:word" xmlns:w="http://schemas.openxmlformats.org/wordprocessingml/2006/main" xmlns:w14="http://schemas.microsoft.com/office/word/2010/wordml" xmlns:w15="http://schemas.microsoft.com/office/word/2012/wordml" xmlns:w16cid="http://schemas.microsoft.com/office/word/2016/wordml/cid" xmlns:w16se="http://schemas.microsoft.com/office/word/2015/wordml/symex" xmlns:wpg="http://schemas.microsoft.com/office/word/2010/wordprocessingGroup" xmlns:wpi="http://schemas.microsoft.com/office/word/2010/wordprocessingInk" xmlns:wne="http://schemas.microsoft.com/office/word/2006/wordml" xmlns:wps="http://schemas.microsoft.com/office/word/2010/wordprocessingShape" mc:Ignorable="w14 w15 w16se w16cid wp14">
+  <w:footnote w:type="separator" w:id="-1">
+    <w:p>
+      <w:pPr>
+        <w:spacing w:after="0" w:line="240" w:lineRule="auto"/>
+      </w:pPr>
+      <w:r>
+        <w:separator/>
+      </w:r>
+    </w:p>
+  </w:footnote>
+  <w:footnote w:type="continuationSeparator" w:id="0">
+    <w:p>
+      <w:pPr>
+        <w:spacing w:after="0" w:line="240" w:lineRule="auto"/>
+      </w:pPr>
+      <w:r>
+        <w:continuationSeparator/>
+      </w:r>
+    </w:p>
+  </w:footnote>
+</w:footnotes>
 </file>
 
 <file path=word/header1.xml><?xml version="1.0" encoding="utf-8"?>
@@ -3472,6 +3455,7 @@
     <w:lsdException w:name="HTML Sample" w:semiHidden="1" w:unhideWhenUsed="1"/>
     <w:lsdException w:name="HTML Typewriter" w:semiHidden="1" w:unhideWhenUsed="1"/>
     <w:lsdException w:name="HTML Variable" w:semiHidden="1" w:unhideWhenUsed="1"/>
+    <w:lsdException w:name="Normal Table" w:semiHidden="1" w:unhideWhenUsed="1"/>
     <w:lsdException w:name="annotation subject" w:semiHidden="1" w:unhideWhenUsed="1"/>
     <w:lsdException w:name="No List" w:semiHidden="1" w:unhideWhenUsed="1"/>
     <w:lsdException w:name="Outline List 1" w:semiHidden="1" w:unhideWhenUsed="1"/>
@@ -3518,8 +3502,10 @@
     <w:lsdException w:name="Table Subtle 2" w:semiHidden="1" w:unhideWhenUsed="1"/>
     <w:lsdException w:name="Table Web 1" w:semiHidden="1" w:unhideWhenUsed="1"/>
     <w:lsdException w:name="Table Web 2" w:semiHidden="1" w:unhideWhenUsed="1"/>
+    <w:lsdException w:name="Table Web 3" w:semiHidden="1" w:unhideWhenUsed="1"/>
     <w:lsdException w:name="Balloon Text" w:semiHidden="1" w:unhideWhenUsed="1"/>
     <w:lsdException w:name="Table Grid" w:uiPriority="39"/>
+    <w:lsdException w:name="Table Theme" w:semiHidden="1" w:unhideWhenUsed="1"/>
     <w:lsdException w:name="Placeholder Text" w:semiHidden="1"/>
     <w:lsdException w:name="No Spacing" w:uiPriority="1" w:qFormat="1"/>
     <w:lsdException w:name="Light Shading" w:uiPriority="60"/>

</xml_diff>

<commit_message>
refactored main to make it less cluttered
</commit_message>
<xml_diff>
--- a/final written report .docx
+++ b/final written report .docx
@@ -578,11 +578,6 @@
       <w:pPr>
         <w:spacing w:line="240" w:lineRule="auto"/>
       </w:pPr>
-    </w:p>
-    <w:p>
-      <w:pPr>
-        <w:spacing w:line="240" w:lineRule="auto"/>
-      </w:pPr>
       <w:proofErr w:type="spellStart"/>
       <w:r>
         <w:t>SingleColor</w:t>
@@ -738,13 +733,13 @@
     <w:p/>
     <w:p>
       <w:r>
+        <w:t>Part 1 Operations:</w:t>
+      </w:r>
+    </w:p>
+    <w:p>
+      <w:proofErr w:type="spellStart"/>
+      <w:r>
         <w:lastRenderedPageBreak/>
-        <w:t>Part 1 Operations:</w:t>
-      </w:r>
-    </w:p>
-    <w:p>
-      <w:proofErr w:type="spellStart"/>
-      <w:r>
         <w:t>DeletePreviousImages</w:t>
       </w:r>
       <w:proofErr w:type="spellEnd"/>
@@ -3704,12 +3699,14 @@
       </w:r>
     </w:p>
     <w:p>
+      <w:bookmarkStart w:id="1" w:name="_Hlk38963841"/>
       <w:proofErr w:type="spellStart"/>
       <w:r>
         <w:t>KMeansSegmentation</w:t>
       </w:r>
       <w:proofErr w:type="spellEnd"/>
     </w:p>
+    <w:bookmarkEnd w:id="1"/>
     <w:p>
       <w:r>
         <w:rPr>
@@ -4629,6 +4626,28 @@
       <w:contextualSpacing/>
     </w:pPr>
   </w:style>
+  <w:style w:type="paragraph" w:styleId="Footer">
+    <w:name w:val="footer"/>
+    <w:basedOn w:val="Normal"/>
+    <w:link w:val="FooterChar"/>
+    <w:uiPriority w:val="99"/>
+    <w:unhideWhenUsed/>
+    <w:rsid w:val="00993165"/>
+    <w:pPr>
+      <w:tabs>
+        <w:tab w:val="center" w:pos="4680"/>
+        <w:tab w:val="right" w:pos="9360"/>
+      </w:tabs>
+      <w:spacing w:after="0" w:line="240" w:lineRule="auto"/>
+    </w:pPr>
+  </w:style>
+  <w:style w:type="character" w:customStyle="1" w:styleId="FooterChar">
+    <w:name w:val="Footer Char"/>
+    <w:basedOn w:val="DefaultParagraphFont"/>
+    <w:link w:val="Footer"/>
+    <w:uiPriority w:val="99"/>
+    <w:rsid w:val="00993165"/>
+  </w:style>
 </w:styles>
 </file>
 

</xml_diff>